<commit_message>
Aprendendo Sintaxe Java Anatomia das Classes 1
</commit_message>
<xml_diff>
--- a/Dio/Formação Java Developer/Primeira etapa - Fundamentos da Plataforma Java/Curso 02 - Ambiente de Desenvolvimento Java/Aula 01 - Introdução a IDEs.docx
+++ b/Dio/Formação Java Developer/Primeira etapa - Fundamentos da Plataforma Java/Curso 02 - Ambiente de Desenvolvimento Java/Aula 01 - Introdução a IDEs.docx
@@ -133,6 +133,9 @@
         <w:t xml:space="preserve"> </w:t>
       </w:r>
       <w:r>
+        <w:rPr>
+          <w:noProof/>
+        </w:rPr>
         <w:drawing>
           <wp:inline distT="0" distB="0" distL="0" distR="0" wp14:anchorId="05671C1D" wp14:editId="72BFB02D">
             <wp:extent cx="1276350" cy="1276350"/>
@@ -357,6 +360,12 @@
     <w:p>
       <w:r>
         <w:t>O IntelliJ IDEA é uma poderosa e popular IDE (Integrated Development Environment) desenvolvida pela JetBrains. Ela é amplamente utilizada por desenvolvedores para desenvolvimento de software em várias linguagens, como Java, Kotlin, Scala, Python, JavaScript, entre outras.</w:t>
+      </w:r>
+    </w:p>
+    <w:p/>
+    <w:p>
+      <w:r>
+        <w:t>Essa parte do curso é sobre as instalações e configurações das IDEs, não irei aprofundar, basta ler a documentação de cada uma.</w:t>
       </w:r>
     </w:p>
     <w:sectPr>
@@ -492,6 +501,7 @@
     <w:lsdException w:name="HTML Sample" w:semiHidden="1" w:unhideWhenUsed="1"/>
     <w:lsdException w:name="HTML Typewriter" w:semiHidden="1" w:unhideWhenUsed="1"/>
     <w:lsdException w:name="HTML Variable" w:semiHidden="1" w:unhideWhenUsed="1"/>
+    <w:lsdException w:name="Normal Table" w:semiHidden="1" w:unhideWhenUsed="1"/>
     <w:lsdException w:name="annotation subject" w:semiHidden="1" w:unhideWhenUsed="1"/>
     <w:lsdException w:name="No List" w:semiHidden="1" w:unhideWhenUsed="1"/>
     <w:lsdException w:name="Outline List 1" w:semiHidden="1" w:unhideWhenUsed="1"/>
@@ -538,8 +548,10 @@
     <w:lsdException w:name="Table Subtle 2" w:semiHidden="1" w:unhideWhenUsed="1"/>
     <w:lsdException w:name="Table Web 1" w:semiHidden="1" w:unhideWhenUsed="1"/>
     <w:lsdException w:name="Table Web 2" w:semiHidden="1" w:unhideWhenUsed="1"/>
+    <w:lsdException w:name="Table Web 3" w:semiHidden="1" w:unhideWhenUsed="1"/>
     <w:lsdException w:name="Balloon Text" w:semiHidden="1" w:unhideWhenUsed="1"/>
     <w:lsdException w:name="Table Grid" w:uiPriority="39"/>
+    <w:lsdException w:name="Table Theme" w:semiHidden="1" w:unhideWhenUsed="1"/>
     <w:lsdException w:name="Placeholder Text" w:semiHidden="1"/>
     <w:lsdException w:name="No Spacing" w:uiPriority="1" w:qFormat="1"/>
     <w:lsdException w:name="Light Shading" w:uiPriority="60"/>

</xml_diff>